<commit_message>
Initial commit with project setup
</commit_message>
<xml_diff>
--- a/Alai tasks.docx
+++ b/Alai tasks.docx
@@ -31,23 +31,7 @@
         </w:numPr>
       </w:pPr>
       <w:r>
-        <w:t xml:space="preserve">Task 1.2: Create a new project directory (alai-challenge) and initialize it with </w:t>
-      </w:r>
-      <w:proofErr w:type="spellStart"/>
-      <w:r>
-        <w:t>npm</w:t>
-      </w:r>
-      <w:proofErr w:type="spellEnd"/>
-      <w:r>
-        <w:t xml:space="preserve"> </w:t>
-      </w:r>
-      <w:proofErr w:type="spellStart"/>
-      <w:r>
-        <w:t>init</w:t>
-      </w:r>
-      <w:proofErr w:type="spellEnd"/>
-      <w:r>
-        <w:t xml:space="preserve"> -y.</w:t>
+        <w:t>Task 1.2: Create a new project directory (alai-challenge) and initialize it with npm init -y.</w:t>
       </w:r>
     </w:p>
     <w:p>
@@ -69,39 +53,7 @@
         </w:numPr>
       </w:pPr>
       <w:r>
-        <w:t xml:space="preserve">Run </w:t>
-      </w:r>
-      <w:proofErr w:type="spellStart"/>
-      <w:r>
-        <w:t>npm</w:t>
-      </w:r>
-      <w:proofErr w:type="spellEnd"/>
-      <w:r>
-        <w:t xml:space="preserve"> install @mendable/firecrawl-js </w:t>
-      </w:r>
-      <w:proofErr w:type="spellStart"/>
-      <w:r>
-        <w:t>axios</w:t>
-      </w:r>
-      <w:proofErr w:type="spellEnd"/>
-      <w:r>
-        <w:t xml:space="preserve"> cheerio </w:t>
-      </w:r>
-      <w:proofErr w:type="spellStart"/>
-      <w:r>
-        <w:t>jsonwebtoken</w:t>
-      </w:r>
-      <w:proofErr w:type="spellEnd"/>
-      <w:r>
-        <w:t xml:space="preserve"> </w:t>
-      </w:r>
-      <w:proofErr w:type="spellStart"/>
-      <w:r>
-        <w:t>dotenv</w:t>
-      </w:r>
-      <w:proofErr w:type="spellEnd"/>
-      <w:r>
-        <w:t>.</w:t>
+        <w:t>Run npm install @mendable/firecrawl-js axios cheerio jsonwebtoken dotenv.</w:t>
       </w:r>
     </w:p>
     <w:p>
@@ -122,53 +74,8 @@
           <w:numId w:val="1"/>
         </w:numPr>
       </w:pPr>
-      <w:proofErr w:type="spellStart"/>
-      <w:r>
-        <w:t>src</w:t>
-      </w:r>
-      <w:proofErr w:type="spellEnd"/>
-      <w:r>
-        <w:t>/</w:t>
-      </w:r>
-      <w:proofErr w:type="spellStart"/>
-      <w:r>
-        <w:t>api</w:t>
-      </w:r>
-      <w:proofErr w:type="spellEnd"/>
-      <w:r>
-        <w:t xml:space="preserve">/, </w:t>
-      </w:r>
-      <w:proofErr w:type="spellStart"/>
-      <w:r>
-        <w:t>src</w:t>
-      </w:r>
-      <w:proofErr w:type="spellEnd"/>
-      <w:r>
-        <w:t xml:space="preserve">/auth/, </w:t>
-      </w:r>
-      <w:proofErr w:type="spellStart"/>
-      <w:r>
-        <w:t>src</w:t>
-      </w:r>
-      <w:proofErr w:type="spellEnd"/>
-      <w:r>
-        <w:t xml:space="preserve">/utils/, </w:t>
-      </w:r>
-      <w:proofErr w:type="spellStart"/>
-      <w:r>
-        <w:t>src</w:t>
-      </w:r>
-      <w:proofErr w:type="spellEnd"/>
-      <w:r>
-        <w:t xml:space="preserve">/config/, </w:t>
-      </w:r>
-      <w:proofErr w:type="spellStart"/>
-      <w:r>
-        <w:t>src</w:t>
-      </w:r>
-      <w:proofErr w:type="spellEnd"/>
-      <w:r>
-        <w:t>/index.js, tests/</w:t>
+      <w:r>
+        <w:t>src/api/, src/auth/, src/utils/, src/config/, src/index.js, tests/</w:t>
       </w:r>
       <w:proofErr w:type="gramStart"/>
       <w:r>
@@ -211,12 +118,10 @@
       <w:r>
         <w:t xml:space="preserve">Task 1.6: Configure </w:t>
       </w:r>
-      <w:proofErr w:type="spellStart"/>
       <w:proofErr w:type="gramStart"/>
       <w:r>
         <w:t>package.json</w:t>
       </w:r>
-      <w:proofErr w:type="spellEnd"/>
       <w:proofErr w:type="gramEnd"/>
       <w:r>
         <w:t xml:space="preserve"> scripts:</w:t>
@@ -230,15 +135,7 @@
         </w:numPr>
       </w:pPr>
       <w:r>
-        <w:t xml:space="preserve">Add "start": "node </w:t>
-      </w:r>
-      <w:proofErr w:type="spellStart"/>
-      <w:r>
-        <w:t>src</w:t>
-      </w:r>
-      <w:proofErr w:type="spellEnd"/>
-      <w:r>
-        <w:t>/index.js" and "test": "jest" (optional, if adding tests).</w:t>
+        <w:t>Add "start": "node src/index.js" and "test": "jest" (optional, if adding tests).</w:t>
       </w:r>
     </w:p>
     <w:p>
@@ -260,15 +157,7 @@
         </w:numPr>
       </w:pPr>
       <w:r>
-        <w:t xml:space="preserve">Run </w:t>
-      </w:r>
-      <w:proofErr w:type="spellStart"/>
-      <w:r>
-        <w:t>npm</w:t>
-      </w:r>
-      <w:proofErr w:type="spellEnd"/>
-      <w:r>
-        <w:t xml:space="preserve"> install --save-dev jest and set up tests/ directory.</w:t>
+        <w:t>Run npm install --save-dev jest and set up tests/ directory.</w:t>
       </w:r>
     </w:p>
     <w:p>
@@ -284,25 +173,15 @@
         </w:numPr>
       </w:pPr>
       <w:r>
-        <w:t xml:space="preserve">Task 2.1: Sign up for a </w:t>
-      </w:r>
-      <w:proofErr w:type="spellStart"/>
-      <w:r>
-        <w:t>Firecrawl</w:t>
-      </w:r>
-      <w:proofErr w:type="spellEnd"/>
-      <w:r>
-        <w:t xml:space="preserve"> account at </w:t>
+        <w:t xml:space="preserve">Task 2.1: Sign up for a Firecrawl account at </w:t>
       </w:r>
       <w:hyperlink r:id="rId5" w:tgtFrame="_blank" w:history="1">
-        <w:proofErr w:type="spellStart"/>
         <w:r>
           <w:rPr>
             <w:rStyle w:val="Hyperlink"/>
           </w:rPr>
           <w:t>firecrawl.dev</w:t>
         </w:r>
-        <w:proofErr w:type="spellEnd"/>
       </w:hyperlink>
       <w:r>
         <w:t>.</w:t>
@@ -316,15 +195,7 @@
         </w:numPr>
       </w:pPr>
       <w:r>
-        <w:t xml:space="preserve">Task 2.2: Obtain a free </w:t>
-      </w:r>
-      <w:proofErr w:type="spellStart"/>
-      <w:r>
-        <w:t>Firecrawl</w:t>
-      </w:r>
-      <w:proofErr w:type="spellEnd"/>
-      <w:r>
-        <w:t xml:space="preserve"> API key from the dashboard and </w:t>
+        <w:t xml:space="preserve">Task 2.2: Obtain a free Firecrawl API key from the dashboard and </w:t>
       </w:r>
       <w:proofErr w:type="gramStart"/>
       <w:r>
@@ -376,15 +247,7 @@
         </w:numPr>
       </w:pPr>
       <w:r>
-        <w:t xml:space="preserve">Use Chrome </w:t>
-      </w:r>
-      <w:proofErr w:type="spellStart"/>
-      <w:r>
-        <w:t>DevTools</w:t>
-      </w:r>
-      <w:proofErr w:type="spellEnd"/>
-      <w:r>
-        <w:t xml:space="preserve"> (Network tab) to monitor API requests while creating a 2-5 slide presentation.</w:t>
+        <w:t>Use Chrome DevTools (Network tab) to monitor API requests while creating a 2-5 slide presentation.</w:t>
       </w:r>
     </w:p>
     <w:p>
@@ -428,15 +291,7 @@
         </w:numPr>
       </w:pPr>
       <w:r>
-        <w:t xml:space="preserve">Task 2.6: Save the Alai API base URL (e.g., https://app.getalai.com/api) in </w:t>
-      </w:r>
-      <w:proofErr w:type="spellStart"/>
-      <w:r>
-        <w:t>src</w:t>
-      </w:r>
-      <w:proofErr w:type="spellEnd"/>
-      <w:r>
-        <w:t>/config/config.js.</w:t>
+        <w:t>Task 2.6: Save the Alai API base URL (e.g., https://app.getalai.com/api) in src/config/config.js.</w:t>
       </w:r>
     </w:p>
     <w:p>
@@ -452,23 +307,7 @@
         </w:numPr>
       </w:pPr>
       <w:r>
-        <w:t xml:space="preserve">Task 3.1: Write </w:t>
-      </w:r>
-      <w:proofErr w:type="spellStart"/>
-      <w:r>
-        <w:t>src</w:t>
-      </w:r>
-      <w:proofErr w:type="spellEnd"/>
-      <w:r>
-        <w:t>/</w:t>
-      </w:r>
-      <w:proofErr w:type="spellStart"/>
-      <w:r>
-        <w:t>api</w:t>
-      </w:r>
-      <w:proofErr w:type="spellEnd"/>
-      <w:r>
-        <w:t>/firecrawl.js:</w:t>
+        <w:t>Task 3.1: Write src/api/firecrawl.js:</w:t>
       </w:r>
     </w:p>
     <w:p>
@@ -479,23 +318,7 @@
         </w:numPr>
       </w:pPr>
       <w:r>
-        <w:t xml:space="preserve">Initialize </w:t>
-      </w:r>
-      <w:proofErr w:type="spellStart"/>
-      <w:r>
-        <w:t>Firecrawl</w:t>
-      </w:r>
-      <w:proofErr w:type="spellEnd"/>
-      <w:r>
-        <w:t xml:space="preserve"> SDK with the API key </w:t>
-      </w:r>
-      <w:proofErr w:type="gramStart"/>
-      <w:r>
-        <w:t>from .env</w:t>
-      </w:r>
-      <w:proofErr w:type="gramEnd"/>
-      <w:r>
-        <w:t>.</w:t>
+        <w:t>Initialize Firecrawl SDK with the API key from .env.</w:t>
       </w:r>
     </w:p>
     <w:p>
@@ -507,23 +330,7 @@
       </w:pPr>
       <w:r>
         <w:lastRenderedPageBreak/>
-        <w:t xml:space="preserve">Create a function </w:t>
-      </w:r>
-      <w:proofErr w:type="spellStart"/>
-      <w:r>
-        <w:t>scrapeUrl</w:t>
-      </w:r>
-      <w:proofErr w:type="spellEnd"/>
-      <w:r>
-        <w:t>(</w:t>
-      </w:r>
-      <w:proofErr w:type="spellStart"/>
-      <w:r>
-        <w:t>url</w:t>
-      </w:r>
-      <w:proofErr w:type="spellEnd"/>
-      <w:r>
-        <w:t>) to fetch markdown or structured data from a webpage.</w:t>
+        <w:t>Create a function scrapeUrl(url) to fetch markdown or structured data from a webpage.</w:t>
       </w:r>
     </w:p>
     <w:p>
@@ -534,15 +341,7 @@
         </w:numPr>
       </w:pPr>
       <w:r>
-        <w:t xml:space="preserve">Task 3.2: Test </w:t>
-      </w:r>
-      <w:proofErr w:type="spellStart"/>
-      <w:r>
-        <w:t>Firecrawl</w:t>
-      </w:r>
-      <w:proofErr w:type="spellEnd"/>
-      <w:r>
-        <w:t xml:space="preserve"> integration:</w:t>
+        <w:t>Task 3.2: Test Firecrawl integration:</w:t>
       </w:r>
     </w:p>
     <w:p>
@@ -553,15 +352,7 @@
         </w:numPr>
       </w:pPr>
       <w:r>
-        <w:t xml:space="preserve">Call </w:t>
-      </w:r>
-      <w:proofErr w:type="spellStart"/>
-      <w:r>
-        <w:t>scrapeUrl</w:t>
-      </w:r>
-      <w:proofErr w:type="spellEnd"/>
-      <w:r>
-        <w:t>("https://example.com") and log the output to verify it works.</w:t>
+        <w:t>Call scrapeUrl("https://example.com") and log the output to verify it works.</w:t>
       </w:r>
     </w:p>
     <w:p>
@@ -572,15 +363,7 @@
         </w:numPr>
       </w:pPr>
       <w:r>
-        <w:t xml:space="preserve">Task 3.3: Write </w:t>
-      </w:r>
-      <w:proofErr w:type="spellStart"/>
-      <w:r>
-        <w:t>src</w:t>
-      </w:r>
-      <w:proofErr w:type="spellEnd"/>
-      <w:r>
-        <w:t>/utils/scraper.js:</w:t>
+        <w:t>Task 3.3: Write src/utils/scraper.js:</w:t>
       </w:r>
     </w:p>
     <w:p>
@@ -591,23 +374,7 @@
         </w:numPr>
       </w:pPr>
       <w:r>
-        <w:t xml:space="preserve">Create a function </w:t>
-      </w:r>
-      <w:proofErr w:type="spellStart"/>
-      <w:r>
-        <w:t>processScrapedData</w:t>
-      </w:r>
-      <w:proofErr w:type="spellEnd"/>
-      <w:r>
-        <w:t xml:space="preserve">(data) to clean or format </w:t>
-      </w:r>
-      <w:proofErr w:type="spellStart"/>
-      <w:r>
-        <w:t>Firecrawl</w:t>
-      </w:r>
-      <w:proofErr w:type="spellEnd"/>
-      <w:r>
-        <w:t xml:space="preserve"> output for slides (e.g., split markdown into sections).</w:t>
+        <w:t>Create a function processScrapedData(data) to clean or format Firecrawl output for slides (e.g., split markdown into sections).</w:t>
       </w:r>
     </w:p>
     <w:p>
@@ -623,15 +390,7 @@
         </w:numPr>
       </w:pPr>
       <w:r>
-        <w:t xml:space="preserve">Task 4.1: Write </w:t>
-      </w:r>
-      <w:proofErr w:type="spellStart"/>
-      <w:r>
-        <w:t>src</w:t>
-      </w:r>
-      <w:proofErr w:type="spellEnd"/>
-      <w:r>
-        <w:t>/auth/tokenManager.js:</w:t>
+        <w:t>Task 4.1: Write src/auth/tokenManager.js:</w:t>
       </w:r>
     </w:p>
     <w:p>
@@ -642,36 +401,7 @@
         </w:numPr>
       </w:pPr>
       <w:r>
-        <w:t xml:space="preserve">Create a </w:t>
-      </w:r>
-      <w:proofErr w:type="spellStart"/>
-      <w:r>
-        <w:t>TokenManager</w:t>
-      </w:r>
-      <w:proofErr w:type="spellEnd"/>
-      <w:r>
-        <w:t xml:space="preserve"> class with methods </w:t>
-      </w:r>
-      <w:proofErr w:type="spellStart"/>
-      <w:proofErr w:type="gramStart"/>
-      <w:r>
-        <w:t>getToken</w:t>
-      </w:r>
-      <w:proofErr w:type="spellEnd"/>
-      <w:r>
-        <w:t>(</w:t>
-      </w:r>
-      <w:proofErr w:type="gramEnd"/>
-      <w:r>
-        <w:t xml:space="preserve">) and </w:t>
-      </w:r>
-      <w:proofErr w:type="spellStart"/>
-      <w:r>
-        <w:t>refreshToken</w:t>
-      </w:r>
-      <w:proofErr w:type="spellEnd"/>
-      <w:r>
-        <w:t>().</w:t>
+        <w:t>Create a TokenManager class with methods getToken() and refreshToken().</w:t>
       </w:r>
     </w:p>
     <w:p>
@@ -682,15 +412,7 @@
         </w:numPr>
       </w:pPr>
       <w:r>
-        <w:t xml:space="preserve">Use </w:t>
-      </w:r>
-      <w:proofErr w:type="spellStart"/>
-      <w:r>
-        <w:t>axios</w:t>
-      </w:r>
-      <w:proofErr w:type="spellEnd"/>
-      <w:r>
-        <w:t xml:space="preserve"> to fetch a token from the Alai auth endpoint (identified in Task 2.5).</w:t>
+        <w:t>Use axios to fetch a token from the Alai auth endpoint (identified in Task 2.5).</w:t>
       </w:r>
     </w:p>
     <w:p>
@@ -723,15 +445,7 @@
         </w:numPr>
       </w:pPr>
       <w:r>
-        <w:t xml:space="preserve">Check expiration before each API call and refresh if needed (use </w:t>
-      </w:r>
-      <w:proofErr w:type="spellStart"/>
-      <w:r>
-        <w:t>jsonwebtoken</w:t>
-      </w:r>
-      <w:proofErr w:type="spellEnd"/>
-      <w:r>
-        <w:t xml:space="preserve"> to decode/verify if applicable).</w:t>
+        <w:t>Check expiration before each API call and refresh if needed (use jsonwebtoken to decode/verify if applicable).</w:t>
       </w:r>
     </w:p>
     <w:p>
@@ -769,23 +483,7 @@
         </w:numPr>
       </w:pPr>
       <w:r>
-        <w:t xml:space="preserve">Task 5.1: Write </w:t>
-      </w:r>
-      <w:proofErr w:type="spellStart"/>
-      <w:r>
-        <w:t>src</w:t>
-      </w:r>
-      <w:proofErr w:type="spellEnd"/>
-      <w:r>
-        <w:t>/</w:t>
-      </w:r>
-      <w:proofErr w:type="spellStart"/>
-      <w:r>
-        <w:t>api</w:t>
-      </w:r>
-      <w:proofErr w:type="spellEnd"/>
-      <w:r>
-        <w:t>/alai.js:</w:t>
+        <w:t>Task 5.1: Write src/api/alai.js:</w:t>
       </w:r>
     </w:p>
     <w:p>
@@ -796,36 +494,7 @@
         </w:numPr>
       </w:pPr>
       <w:r>
-        <w:t xml:space="preserve">Create functions like </w:t>
-      </w:r>
-      <w:proofErr w:type="spellStart"/>
-      <w:proofErr w:type="gramStart"/>
-      <w:r>
-        <w:t>createPresentation</w:t>
-      </w:r>
-      <w:proofErr w:type="spellEnd"/>
-      <w:r>
-        <w:t>(</w:t>
-      </w:r>
-      <w:proofErr w:type="gramEnd"/>
-      <w:r>
-        <w:t xml:space="preserve">token, slides) and </w:t>
-      </w:r>
-      <w:proofErr w:type="spellStart"/>
-      <w:r>
-        <w:t>getShareableLink</w:t>
-      </w:r>
-      <w:proofErr w:type="spellEnd"/>
-      <w:r>
-        <w:t>(</w:t>
-      </w:r>
-      <w:proofErr w:type="spellStart"/>
-      <w:r>
-        <w:t>presentationId</w:t>
-      </w:r>
-      <w:proofErr w:type="spellEnd"/>
-      <w:r>
-        <w:t>) based on endpoints from Task 2.5.</w:t>
+        <w:t>Create functions like createPresentation(token, slides) and getShareableLink(presentationId) based on endpoints from Task 2.5.</w:t>
       </w:r>
     </w:p>
     <w:p>
@@ -836,15 +505,7 @@
         </w:numPr>
       </w:pPr>
       <w:r>
-        <w:t xml:space="preserve">Use </w:t>
-      </w:r>
-      <w:proofErr w:type="spellStart"/>
-      <w:r>
-        <w:t>axios</w:t>
-      </w:r>
-      <w:proofErr w:type="spellEnd"/>
-      <w:r>
-        <w:t xml:space="preserve"> to chain API calls: create a draft, add slides, publish presentation.</w:t>
+        <w:t>Use axios to chain API calls: create a draft, add slides, publish presentation.</w:t>
       </w:r>
     </w:p>
     <w:p>
@@ -866,15 +527,7 @@
         </w:numPr>
       </w:pPr>
       <w:r>
-        <w:t xml:space="preserve">Convert scraped content (from scraper.js) into a 2-5 slide structure (e.g., </w:t>
-      </w:r>
-      <w:proofErr w:type="gramStart"/>
-      <w:r>
-        <w:t>{ title</w:t>
-      </w:r>
-      <w:proofErr w:type="gramEnd"/>
-      <w:r>
-        <w:t>: "Slide 1", content: "text" }).</w:t>
+        <w:t>Convert scraped content (from scraper.js) into a 2-5 slide structure (e.g., { title: "Slide 1", content: "text" }).</w:t>
       </w:r>
     </w:p>
     <w:p>
@@ -912,15 +565,7 @@
         </w:numPr>
       </w:pPr>
       <w:r>
-        <w:t xml:space="preserve">Task 6.1: Write </w:t>
-      </w:r>
-      <w:proofErr w:type="spellStart"/>
-      <w:r>
-        <w:t>src</w:t>
-      </w:r>
-      <w:proofErr w:type="spellEnd"/>
-      <w:r>
-        <w:t>/index.js:</w:t>
+        <w:t>Task 6.1: Write src/index.js:</w:t>
       </w:r>
     </w:p>
     <w:p>
@@ -998,23 +643,7 @@
         </w:numPr>
       </w:pPr>
       <w:r>
-        <w:t xml:space="preserve">Run </w:t>
-      </w:r>
-      <w:proofErr w:type="spellStart"/>
-      <w:r>
-        <w:t>npm</w:t>
-      </w:r>
-      <w:proofErr w:type="spellEnd"/>
-      <w:r>
-        <w:t xml:space="preserve"> start with a sample URL (e.g., node </w:t>
-      </w:r>
-      <w:proofErr w:type="spellStart"/>
-      <w:r>
-        <w:t>src</w:t>
-      </w:r>
-      <w:proofErr w:type="spellEnd"/>
-      <w:r>
-        <w:t>/index.js https://example.com) and verify the output link works.</w:t>
+        <w:t>Run npm start with a sample URL (e.g., node src/index.js https://example.com) and verify the output link works.</w:t>
       </w:r>
     </w:p>
     <w:p>
@@ -1030,15 +659,7 @@
         </w:numPr>
       </w:pPr>
       <w:r>
-        <w:t xml:space="preserve">Task 7.1: Write </w:t>
-      </w:r>
-      <w:proofErr w:type="spellStart"/>
-      <w:r>
-        <w:t>src</w:t>
-      </w:r>
-      <w:proofErr w:type="spellEnd"/>
-      <w:r>
-        <w:t>/utils/parser.js:</w:t>
+        <w:t>Task 7.1: Write src/utils/parser.js:</w:t>
       </w:r>
     </w:p>
     <w:p>
@@ -1049,15 +670,7 @@
         </w:numPr>
       </w:pPr>
       <w:r>
-        <w:t xml:space="preserve">Use cheerio to parse </w:t>
-      </w:r>
-      <w:proofErr w:type="spellStart"/>
-      <w:r>
-        <w:t>Firecrawl’s</w:t>
-      </w:r>
-      <w:proofErr w:type="spellEnd"/>
-      <w:r>
-        <w:t xml:space="preserve"> HTML output and extract images or metadata.</w:t>
+        <w:t>Use cheerio to parse Firecrawl’s HTML output and extract images or metadata.</w:t>
       </w:r>
     </w:p>
     <w:p>
@@ -1112,15 +725,7 @@
         </w:numPr>
       </w:pPr>
       <w:r>
-        <w:t xml:space="preserve">If yes, download images with </w:t>
-      </w:r>
-      <w:proofErr w:type="spellStart"/>
-      <w:r>
-        <w:t>axios</w:t>
-      </w:r>
-      <w:proofErr w:type="spellEnd"/>
-      <w:r>
-        <w:t xml:space="preserve"> and include them in slide payloads in alai.js.</w:t>
+        <w:t>If yes, download images with axios and include them in slide payloads in alai.js.</w:t>
       </w:r>
     </w:p>
     <w:p>
@@ -1213,15 +818,7 @@
         </w:numPr>
       </w:pPr>
       <w:r>
-        <w:t xml:space="preserve">Use </w:t>
-      </w:r>
-      <w:proofErr w:type="spellStart"/>
-      <w:r>
-        <w:t>npm</w:t>
-      </w:r>
-      <w:proofErr w:type="spellEnd"/>
-      <w:r>
-        <w:t xml:space="preserve"> test to ensure all components work independently.</w:t>
+        <w:t>Use npm test to ensure all components work independently.</w:t>
       </w:r>
     </w:p>
     <w:p>
@@ -1248,39 +845,7 @@
         </w:numPr>
       </w:pPr>
       <w:r>
-        <w:t xml:space="preserve">Add setup instructions (e.g., </w:t>
-      </w:r>
-      <w:proofErr w:type="spellStart"/>
-      <w:r>
-        <w:t>npm</w:t>
-      </w:r>
-      <w:proofErr w:type="spellEnd"/>
-      <w:r>
-        <w:t xml:space="preserve"> install</w:t>
-      </w:r>
-      <w:proofErr w:type="gramStart"/>
-      <w:r>
-        <w:t>, .env</w:t>
-      </w:r>
-      <w:proofErr w:type="gramEnd"/>
-      <w:r>
-        <w:t xml:space="preserve"> setup), usage (</w:t>
-      </w:r>
-      <w:proofErr w:type="spellStart"/>
-      <w:r>
-        <w:t>npm</w:t>
-      </w:r>
-      <w:proofErr w:type="spellEnd"/>
-      <w:r>
-        <w:t xml:space="preserve"> start &lt;</w:t>
-      </w:r>
-      <w:proofErr w:type="spellStart"/>
-      <w:r>
-        <w:t>url</w:t>
-      </w:r>
-      <w:proofErr w:type="spellEnd"/>
-      <w:r>
-        <w:t>&gt;), and a project overview.</w:t>
+        <w:t>Add setup instructions (e.g., npm install, .env setup), usage (npm start &lt;url&gt;), and a project overview.</w:t>
       </w:r>
     </w:p>
     <w:p>
@@ -1291,15 +856,7 @@
         </w:numPr>
       </w:pPr>
       <w:r>
-        <w:t xml:space="preserve">Task 9.2: Record a </w:t>
-      </w:r>
-      <w:proofErr w:type="gramStart"/>
-      <w:r>
-        <w:t>1-2 minute</w:t>
-      </w:r>
-      <w:proofErr w:type="gramEnd"/>
-      <w:r>
-        <w:t xml:space="preserve"> Loom video:</w:t>
+        <w:t>Task 9.2: Record a 1-2 minute Loom video:</w:t>
       </w:r>
     </w:p>
     <w:p>
@@ -1311,15 +868,7 @@
       </w:pPr>
       <w:r>
         <w:lastRenderedPageBreak/>
-        <w:t xml:space="preserve">Explain your approach: setup, </w:t>
-      </w:r>
-      <w:proofErr w:type="spellStart"/>
-      <w:r>
-        <w:t>Firecrawl</w:t>
-      </w:r>
-      <w:proofErr w:type="spellEnd"/>
-      <w:r>
-        <w:t xml:space="preserve"> scraping, Alai API reverse-engineering, token management, and enhancements.</w:t>
+        <w:t>Explain your approach: setup, Firecrawl scraping, Alai API reverse-engineering, token management, and enhancements.</w:t>
       </w:r>
     </w:p>
     <w:p>
@@ -1391,7 +940,7 @@
     <w:p>
       <w:r>
         <w:pict w14:anchorId="1F37C55D">
-          <v:rect id="_x0000_i1037" style="width:0;height:1.5pt" o:hralign="center" o:hrstd="t" o:hrnoshade="t" o:hr="t" fillcolor="black" stroked="f"/>
+          <v:rect id="_x0000_i1025" style="width:0;height:1.5pt" o:hralign="center" o:hrstd="t" o:hrnoshade="t" o:hr="t" fillcolor="black" stroked="f"/>
         </w:pict>
       </w:r>
     </w:p>
@@ -1502,7 +1051,7 @@
     <w:p>
       <w:r>
         <w:pict w14:anchorId="399B3742">
-          <v:rect id="_x0000_i1038" style="width:0;height:1.5pt" o:hralign="center" o:hrstd="t" o:hrnoshade="t" o:hr="t" fillcolor="black" stroked="f"/>
+          <v:rect id="_x0000_i1026" style="width:0;height:1.5pt" o:hralign="center" o:hrstd="t" o:hrnoshade="t" o:hr="t" fillcolor="black" stroked="f"/>
         </w:pict>
       </w:r>
     </w:p>
@@ -1549,7 +1098,83 @@
         <w:t>This list breaks the challenge into manageable steps, ensuring you cover every requirement from setup to submission. Let me know if you need help with any specific task!</w:t>
       </w:r>
     </w:p>
-    <w:p/>
+    <w:p>
+      <w:r>
+        <w:lastRenderedPageBreak/>
+        <w:drawing>
+          <wp:inline distT="0" distB="0" distL="0" distR="0" wp14:anchorId="63ED126B" wp14:editId="1220D34A">
+            <wp:extent cx="5731510" cy="2880360"/>
+            <wp:effectExtent l="0" t="0" r="2540" b="0"/>
+            <wp:docPr id="1" name="Picture 1"/>
+            <wp:cNvGraphicFramePr>
+              <a:graphicFrameLocks xmlns:a="http://schemas.openxmlformats.org/drawingml/2006/main" noChangeAspect="1"/>
+            </wp:cNvGraphicFramePr>
+            <a:graphic xmlns:a="http://schemas.openxmlformats.org/drawingml/2006/main">
+              <a:graphicData uri="http://schemas.openxmlformats.org/drawingml/2006/picture">
+                <pic:pic xmlns:pic="http://schemas.openxmlformats.org/drawingml/2006/picture">
+                  <pic:nvPicPr>
+                    <pic:cNvPr id="1" name=""/>
+                    <pic:cNvPicPr/>
+                  </pic:nvPicPr>
+                  <pic:blipFill>
+                    <a:blip r:embed="rId7"/>
+                    <a:stretch>
+                      <a:fillRect/>
+                    </a:stretch>
+                  </pic:blipFill>
+                  <pic:spPr>
+                    <a:xfrm>
+                      <a:off x="0" y="0"/>
+                      <a:ext cx="5731510" cy="2880360"/>
+                    </a:xfrm>
+                    <a:prstGeom prst="rect">
+                      <a:avLst/>
+                    </a:prstGeom>
+                  </pic:spPr>
+                </pic:pic>
+              </a:graphicData>
+            </a:graphic>
+          </wp:inline>
+        </w:drawing>
+      </w:r>
+      <w:r>
+        <w:drawing>
+          <wp:inline distT="0" distB="0" distL="0" distR="0" wp14:anchorId="7CA84BC2" wp14:editId="793EB4D8">
+            <wp:extent cx="5731510" cy="2583815"/>
+            <wp:effectExtent l="0" t="0" r="2540" b="6985"/>
+            <wp:docPr id="2" name="Picture 2"/>
+            <wp:cNvGraphicFramePr>
+              <a:graphicFrameLocks xmlns:a="http://schemas.openxmlformats.org/drawingml/2006/main" noChangeAspect="1"/>
+            </wp:cNvGraphicFramePr>
+            <a:graphic xmlns:a="http://schemas.openxmlformats.org/drawingml/2006/main">
+              <a:graphicData uri="http://schemas.openxmlformats.org/drawingml/2006/picture">
+                <pic:pic xmlns:pic="http://schemas.openxmlformats.org/drawingml/2006/picture">
+                  <pic:nvPicPr>
+                    <pic:cNvPr id="1" name=""/>
+                    <pic:cNvPicPr/>
+                  </pic:nvPicPr>
+                  <pic:blipFill>
+                    <a:blip r:embed="rId8"/>
+                    <a:stretch>
+                      <a:fillRect/>
+                    </a:stretch>
+                  </pic:blipFill>
+                  <pic:spPr>
+                    <a:xfrm>
+                      <a:off x="0" y="0"/>
+                      <a:ext cx="5731510" cy="2583815"/>
+                    </a:xfrm>
+                    <a:prstGeom prst="rect">
+                      <a:avLst/>
+                    </a:prstGeom>
+                  </pic:spPr>
+                </pic:pic>
+              </a:graphicData>
+            </a:graphic>
+          </wp:inline>
+        </w:drawing>
+      </w:r>
+    </w:p>
     <w:sectPr>
       <w:pgSz w:w="11906" w:h="16838"/>
       <w:pgMar w:top="284" w:right="1440" w:bottom="142" w:left="1440" w:header="708" w:footer="708" w:gutter="0"/>
@@ -3840,6 +3465,7 @@
   <w:style w:type="character" w:default="1" w:styleId="DefaultParagraphFont">
     <w:name w:val="Default Paragraph Font"/>
     <w:uiPriority w:val="1"/>
+    <w:semiHidden/>
     <w:unhideWhenUsed/>
   </w:style>
   <w:style w:type="table" w:default="1" w:styleId="TableNormal">

</xml_diff>